<commit_message>
added bibliography. revising thesis for citations.
</commit_message>
<xml_diff>
--- a/draft3/RESULTS.docx
+++ b/draft3/RESULTS.docx
@@ -54,35 +54,7 @@
         <w:rPr>
           <w:rFonts w:ascii="Baskerville Old Face" w:eastAsiaTheme="minorEastAsia" w:hAnsi="Baskerville Old Face"/>
         </w:rPr>
-        <w:t xml:space="preserve"> </w:t>
-      </w:r>
-      <w:proofErr w:type="spellStart"/>
-      <w:r>
-        <w:rPr>
-          <w:rFonts w:ascii="Baskerville Old Face" w:eastAsiaTheme="minorEastAsia" w:hAnsi="Baskerville Old Face"/>
-        </w:rPr>
-        <w:t>Beggs</w:t>
-      </w:r>
-      <w:proofErr w:type="spellEnd"/>
-      <w:r>
-        <w:rPr>
-          <w:rFonts w:ascii="Baskerville Old Face" w:eastAsiaTheme="minorEastAsia" w:hAnsi="Baskerville Old Face"/>
-        </w:rPr>
-        <w:t xml:space="preserve"> &amp; </w:t>
-      </w:r>
-      <w:proofErr w:type="spellStart"/>
-      <w:r>
-        <w:rPr>
-          <w:rFonts w:ascii="Baskerville Old Face" w:eastAsiaTheme="minorEastAsia" w:hAnsi="Baskerville Old Face"/>
-        </w:rPr>
-        <w:t>Graddy’s</w:t>
-      </w:r>
-      <w:proofErr w:type="spellEnd"/>
-      <w:r>
-        <w:rPr>
-          <w:rFonts w:ascii="Baskerville Old Face" w:eastAsiaTheme="minorEastAsia" w:hAnsi="Baskerville Old Face"/>
-        </w:rPr>
-        <w:t xml:space="preserve"> </w:t>
+        <w:t xml:space="preserve"> Beggs &amp; Graddy’s </w:t>
       </w:r>
       <w:r>
         <w:rPr>
@@ -180,8 +152,6 @@
         </w:rPr>
         <w:t>.</w:t>
       </w:r>
-      <w:bookmarkStart w:id="0" w:name="_GoBack"/>
-      <w:bookmarkEnd w:id="0"/>
     </w:p>
     <w:p>
       <w:pPr>
@@ -401,21 +371,7 @@
           <w:rFonts w:ascii="Baskerville Old Face" w:eastAsiaTheme="minorEastAsia" w:hAnsi="Baskerville Old Face"/>
         </w:rPr>
         <w:lastRenderedPageBreak/>
-        <w:t>Impressionist art, the intercept is highly sign</w:t>
-      </w:r>
-      <w:proofErr w:type="spellStart"/>
-      <w:r>
-        <w:rPr>
-          <w:rFonts w:ascii="Baskerville Old Face" w:eastAsiaTheme="minorEastAsia" w:hAnsi="Baskerville Old Face"/>
-        </w:rPr>
-        <w:t>ificant</w:t>
-      </w:r>
-      <w:proofErr w:type="spellEnd"/>
-      <w:r>
-        <w:rPr>
-          <w:rFonts w:ascii="Baskerville Old Face" w:eastAsiaTheme="minorEastAsia" w:hAnsi="Baskerville Old Face"/>
-        </w:rPr>
-        <w:t xml:space="preserve">. This suggests that non-hedonic factors likely play a large role in determining value for Impressionist pieces, which is understandable given the relatively more pronounced age and renown of those works. Additionally, the presence of a signature specifically, rather than other signs of authenticity such as a monogram, generally seems to be more important to determining hedonic value. We do </w:t>
+        <w:t xml:space="preserve">Impressionist art, the intercept is highly significant. This suggests that non-hedonic factors likely play a large role in determining value for Impressionist pieces, which is understandable given the relatively more pronounced age and renown of those works. Additionally, the presence of a signature specifically, rather than other signs of authenticity such as a monogram, generally seems to be more important to determining hedonic value. We do </w:t>
       </w:r>
       <w:r>
         <w:rPr>
@@ -467,35 +423,7 @@
         <w:rPr>
           <w:rFonts w:ascii="Baskerville Old Face" w:eastAsiaTheme="minorEastAsia" w:hAnsi="Baskerville Old Face"/>
         </w:rPr>
-        <w:t xml:space="preserve"> in the Impressionist and Contemporary datasets, as noted in </w:t>
-      </w:r>
-      <w:proofErr w:type="spellStart"/>
-      <w:r>
-        <w:rPr>
-          <w:rFonts w:ascii="Baskerville Old Face" w:eastAsiaTheme="minorEastAsia" w:hAnsi="Baskerville Old Face"/>
-        </w:rPr>
-        <w:t>Beggs</w:t>
-      </w:r>
-      <w:proofErr w:type="spellEnd"/>
-      <w:r>
-        <w:rPr>
-          <w:rFonts w:ascii="Baskerville Old Face" w:eastAsiaTheme="minorEastAsia" w:hAnsi="Baskerville Old Face"/>
-        </w:rPr>
-        <w:t xml:space="preserve"> &amp; </w:t>
-      </w:r>
-      <w:proofErr w:type="spellStart"/>
-      <w:r>
-        <w:rPr>
-          <w:rFonts w:ascii="Baskerville Old Face" w:eastAsiaTheme="minorEastAsia" w:hAnsi="Baskerville Old Face"/>
-        </w:rPr>
-        <w:t>Graddy</w:t>
-      </w:r>
-      <w:proofErr w:type="spellEnd"/>
-      <w:r>
-        <w:rPr>
-          <w:rFonts w:ascii="Baskerville Old Face" w:eastAsiaTheme="minorEastAsia" w:hAnsi="Baskerville Old Face"/>
-        </w:rPr>
-        <w:t xml:space="preserve"> (regressions not included). Generally, it is clear that hedonic factors such as size and medium d</w:t>
+        <w:t xml:space="preserve"> in the Impressionist and Contemporary datasets, as noted in Beggs &amp; Graddy (regressions not included). Generally, it is clear that hedonic factors such as size and medium d</w:t>
       </w:r>
       <w:r>
         <w:rPr>
@@ -551,63 +479,13 @@
         <w:rPr>
           <w:rFonts w:ascii="Baskerville Old Face" w:eastAsiaTheme="minorEastAsia" w:hAnsi="Baskerville Old Face"/>
         </w:rPr>
-        <w:t xml:space="preserve">Here, we attempt to replicate some of the work of </w:t>
-      </w:r>
-      <w:proofErr w:type="spellStart"/>
-      <w:r>
-        <w:rPr>
-          <w:rFonts w:ascii="Baskerville Old Face" w:eastAsiaTheme="minorEastAsia" w:hAnsi="Baskerville Old Face"/>
-        </w:rPr>
-        <w:t>Beggs</w:t>
-      </w:r>
-      <w:proofErr w:type="spellEnd"/>
-      <w:r>
-        <w:rPr>
-          <w:rFonts w:ascii="Baskerville Old Face" w:eastAsiaTheme="minorEastAsia" w:hAnsi="Baskerville Old Face"/>
-        </w:rPr>
-        <w:t xml:space="preserve"> &amp; </w:t>
-      </w:r>
-      <w:proofErr w:type="spellStart"/>
-      <w:r>
-        <w:rPr>
-          <w:rFonts w:ascii="Baskerville Old Face" w:eastAsiaTheme="minorEastAsia" w:hAnsi="Baskerville Old Face"/>
-        </w:rPr>
-        <w:t>Graddy</w:t>
-      </w:r>
-      <w:proofErr w:type="spellEnd"/>
-      <w:r>
-        <w:rPr>
-          <w:rFonts w:ascii="Baskerville Old Face" w:eastAsiaTheme="minorEastAsia" w:hAnsi="Baskerville Old Face"/>
-        </w:rPr>
-        <w:t xml:space="preserve"> (2009), who analyze the same Impressionist and Contemporary datasets to test whether the first sale of a painting produces an anchoring effect on its later sales. In this research we only consider sale price, but </w:t>
-      </w:r>
-      <w:proofErr w:type="spellStart"/>
-      <w:r>
-        <w:rPr>
-          <w:rFonts w:ascii="Baskerville Old Face" w:eastAsiaTheme="minorEastAsia" w:hAnsi="Baskerville Old Face"/>
-        </w:rPr>
-        <w:t>Beggs</w:t>
-      </w:r>
-      <w:proofErr w:type="spellEnd"/>
-      <w:r>
-        <w:rPr>
-          <w:rFonts w:ascii="Baskerville Old Face" w:eastAsiaTheme="minorEastAsia" w:hAnsi="Baskerville Old Face"/>
-        </w:rPr>
-        <w:t xml:space="preserve"> &amp; </w:t>
-      </w:r>
-      <w:proofErr w:type="spellStart"/>
-      <w:r>
-        <w:rPr>
-          <w:rFonts w:ascii="Baskerville Old Face" w:eastAsiaTheme="minorEastAsia" w:hAnsi="Baskerville Old Face"/>
-        </w:rPr>
-        <w:t>Graddy</w:t>
-      </w:r>
-      <w:proofErr w:type="spellEnd"/>
-      <w:r>
-        <w:rPr>
-          <w:rFonts w:ascii="Baskerville Old Face" w:eastAsiaTheme="minorEastAsia" w:hAnsi="Baskerville Old Face"/>
-        </w:rPr>
-        <w:t xml:space="preserve"> did</w:t>
+        <w:t xml:space="preserve">Here, we attempt to replicate some of the work of Beggs &amp; Graddy (2009), who analyze the same Impressionist and Contemporary datasets to test whether the first sale of a painting produces an anchoring effect on its later sales. In this research we only consider sale price, but </w:t>
+      </w:r>
+      <w:r>
+        <w:rPr>
+          <w:rFonts w:ascii="Baskerville Old Face" w:eastAsiaTheme="minorEastAsia" w:hAnsi="Baskerville Old Face"/>
+        </w:rPr>
+        <w:t>Beggs &amp; Graddy did</w:t>
       </w:r>
       <w:r>
         <w:rPr>
@@ -750,35 +628,7 @@
           <w:rFonts w:ascii="Baskerville Old Face" w:eastAsiaTheme="minorEastAsia" w:hAnsi="Baskerville Old Face"/>
         </w:rPr>
         <w:tab/>
-        <w:t xml:space="preserve">Tables 8 and 9 show our results, alongside the original tables of </w:t>
-      </w:r>
-      <w:proofErr w:type="spellStart"/>
-      <w:r>
-        <w:rPr>
-          <w:rFonts w:ascii="Baskerville Old Face" w:eastAsiaTheme="minorEastAsia" w:hAnsi="Baskerville Old Face"/>
-        </w:rPr>
-        <w:t>Beggs</w:t>
-      </w:r>
-      <w:proofErr w:type="spellEnd"/>
-      <w:r>
-        <w:rPr>
-          <w:rFonts w:ascii="Baskerville Old Face" w:eastAsiaTheme="minorEastAsia" w:hAnsi="Baskerville Old Face"/>
-        </w:rPr>
-        <w:t xml:space="preserve"> &amp; </w:t>
-      </w:r>
-      <w:proofErr w:type="spellStart"/>
-      <w:r>
-        <w:rPr>
-          <w:rFonts w:ascii="Baskerville Old Face" w:eastAsiaTheme="minorEastAsia" w:hAnsi="Baskerville Old Face"/>
-        </w:rPr>
-        <w:t>Graddy</w:t>
-      </w:r>
-      <w:proofErr w:type="spellEnd"/>
-      <w:r>
-        <w:rPr>
-          <w:rFonts w:ascii="Baskerville Old Face" w:eastAsiaTheme="minorEastAsia" w:hAnsi="Baskerville Old Face"/>
-        </w:rPr>
-        <w:t xml:space="preserve">.  We were able to reproduce the discovery of highly significant anchoring effects in Impressionist art, and the </w:t>
+        <w:t xml:space="preserve">Tables 8 and 9 show our results, alongside the original tables of Beggs &amp; Graddy.  We were able to reproduce the discovery of highly significant anchoring effects in Impressionist art, and the </w:t>
       </w:r>
       <w:r>
         <w:rPr>
@@ -811,28 +661,12 @@
         </w:rPr>
         <w:t>. For Impressionist art, a 10% increase in the difference between past price and current hedonic prediction (anchoring) only corresponds to a 1.7% increase in the current sale price (</w:t>
       </w:r>
-      <w:proofErr w:type="spellStart"/>
-      <w:r>
-        <w:rPr>
-          <w:rFonts w:ascii="Baskerville Old Face" w:eastAsiaTheme="minorEastAsia" w:hAnsi="Baskerville Old Face"/>
-        </w:rPr>
-        <w:t>Beggs</w:t>
-      </w:r>
-      <w:proofErr w:type="spellEnd"/>
-      <w:r>
-        <w:rPr>
-          <w:rFonts w:ascii="Baskerville Old Face" w:eastAsiaTheme="minorEastAsia" w:hAnsi="Baskerville Old Face"/>
-        </w:rPr>
-        <w:t xml:space="preserve"> &amp; </w:t>
-      </w:r>
-      <w:proofErr w:type="spellStart"/>
-      <w:r>
-        <w:rPr>
-          <w:rFonts w:ascii="Baskerville Old Face" w:eastAsiaTheme="minorEastAsia" w:hAnsi="Baskerville Old Face"/>
-        </w:rPr>
-        <w:t>Graddy</w:t>
-      </w:r>
-      <w:proofErr w:type="spellEnd"/>
+      <w:r>
+        <w:rPr>
+          <w:rFonts w:ascii="Baskerville Old Face" w:eastAsiaTheme="minorEastAsia" w:hAnsi="Baskerville Old Face"/>
+        </w:rPr>
+        <w:t>Beggs &amp; Graddy</w:t>
+      </w:r>
       <w:r>
         <w:rPr>
           <w:rFonts w:ascii="Baskerville Old Face" w:eastAsiaTheme="minorEastAsia" w:hAnsi="Baskerville Old Face"/>
@@ -887,67 +721,17 @@
         </w:rPr>
         <w:t>(</w:t>
       </w:r>
-      <w:proofErr w:type="spellStart"/>
-      <w:r>
-        <w:rPr>
-          <w:rFonts w:ascii="Baskerville Old Face" w:eastAsiaTheme="minorEastAsia" w:hAnsi="Baskerville Old Face"/>
-        </w:rPr>
-        <w:t>Beggs</w:t>
-      </w:r>
-      <w:proofErr w:type="spellEnd"/>
-      <w:r>
-        <w:rPr>
-          <w:rFonts w:ascii="Baskerville Old Face" w:eastAsiaTheme="minorEastAsia" w:hAnsi="Baskerville Old Face"/>
-        </w:rPr>
-        <w:t xml:space="preserve"> &amp; </w:t>
-      </w:r>
-      <w:proofErr w:type="spellStart"/>
-      <w:r>
-        <w:rPr>
-          <w:rFonts w:ascii="Baskerville Old Face" w:eastAsiaTheme="minorEastAsia" w:hAnsi="Baskerville Old Face"/>
-        </w:rPr>
-        <w:t>Graddy</w:t>
-      </w:r>
-      <w:proofErr w:type="spellEnd"/>
-      <w:r>
-        <w:rPr>
-          <w:rFonts w:ascii="Baskerville Old Face" w:eastAsiaTheme="minorEastAsia" w:hAnsi="Baskerville Old Face"/>
-        </w:rPr>
-        <w:t xml:space="preserve">: </w:t>
-      </w:r>
-      <w:r>
-        <w:rPr>
-          <w:rFonts w:ascii="Baskerville Old Face" w:eastAsiaTheme="minorEastAsia" w:hAnsi="Baskerville Old Face"/>
-        </w:rPr>
-        <w:t xml:space="preserve">5%). On the other hand, our regressions show that the residuals from past price (unobserved inputs into past price, such as the thrill of bidding) are much strong than anchoring in the case of Impressionist art (5% increase for Impressionist), which differs from the results of </w:t>
-      </w:r>
-      <w:proofErr w:type="spellStart"/>
-      <w:r>
-        <w:rPr>
-          <w:rFonts w:ascii="Baskerville Old Face" w:eastAsiaTheme="minorEastAsia" w:hAnsi="Baskerville Old Face"/>
-        </w:rPr>
-        <w:t>Beggs</w:t>
-      </w:r>
-      <w:proofErr w:type="spellEnd"/>
-      <w:r>
-        <w:rPr>
-          <w:rFonts w:ascii="Baskerville Old Face" w:eastAsiaTheme="minorEastAsia" w:hAnsi="Baskerville Old Face"/>
-        </w:rPr>
-        <w:t xml:space="preserve"> &amp; </w:t>
-      </w:r>
-      <w:proofErr w:type="spellStart"/>
-      <w:r>
-        <w:rPr>
-          <w:rFonts w:ascii="Baskerville Old Face" w:eastAsiaTheme="minorEastAsia" w:hAnsi="Baskerville Old Face"/>
-        </w:rPr>
-        <w:t>Graddy</w:t>
-      </w:r>
-      <w:proofErr w:type="spellEnd"/>
-      <w:r>
-        <w:rPr>
-          <w:rFonts w:ascii="Baskerville Old Face" w:eastAsiaTheme="minorEastAsia" w:hAnsi="Baskerville Old Face"/>
-        </w:rPr>
-        <w:t xml:space="preserve">. One explanation could be that the reputation of Impressionist pieces grows over time as these pieces trade ownership across collectors and museums, so that reputation effects tend to drive up buyer demand beyond hedonic value or even past price anchors. </w:t>
+      <w:r>
+        <w:rPr>
+          <w:rFonts w:ascii="Baskerville Old Face" w:eastAsiaTheme="minorEastAsia" w:hAnsi="Baskerville Old Face"/>
+        </w:rPr>
+        <w:t xml:space="preserve">Beggs &amp; Graddy: </w:t>
+      </w:r>
+      <w:r>
+        <w:rPr>
+          <w:rFonts w:ascii="Baskerville Old Face" w:eastAsiaTheme="minorEastAsia" w:hAnsi="Baskerville Old Face"/>
+        </w:rPr>
+        <w:t xml:space="preserve">5%). On the other hand, our regressions show that the residuals from past price (unobserved inputs into past price, such as the thrill of bidding) are much strong than anchoring in the case of Impressionist art (5% increase for Impressionist), which differs from the results of Beggs &amp; Graddy. One explanation could be that the reputation of Impressionist pieces grows over time as these pieces trade ownership across collectors and museums, so that reputation effects tend to drive up buyer demand beyond hedonic value or even past price anchors. </w:t>
       </w:r>
       <w:r>
         <w:rPr>
@@ -992,35 +776,7 @@
         <w:rPr>
           <w:rFonts w:ascii="Baskerville Old Face" w:eastAsiaTheme="minorEastAsia" w:hAnsi="Baskerville Old Face"/>
         </w:rPr>
-        <w:t xml:space="preserve">We do find a weaker impact of the past residuals on current price in the case of Contemporary art, a result which is shared by </w:t>
-      </w:r>
-      <w:proofErr w:type="spellStart"/>
-      <w:r>
-        <w:rPr>
-          <w:rFonts w:ascii="Baskerville Old Face" w:eastAsiaTheme="minorEastAsia" w:hAnsi="Baskerville Old Face"/>
-        </w:rPr>
-        <w:t>Beggs</w:t>
-      </w:r>
-      <w:proofErr w:type="spellEnd"/>
-      <w:r>
-        <w:rPr>
-          <w:rFonts w:ascii="Baskerville Old Face" w:eastAsiaTheme="minorEastAsia" w:hAnsi="Baskerville Old Face"/>
-        </w:rPr>
-        <w:t xml:space="preserve"> &amp; </w:t>
-      </w:r>
-      <w:proofErr w:type="spellStart"/>
-      <w:r>
-        <w:rPr>
-          <w:rFonts w:ascii="Baskerville Old Face" w:eastAsiaTheme="minorEastAsia" w:hAnsi="Baskerville Old Face"/>
-        </w:rPr>
-        <w:t>Graddy</w:t>
-      </w:r>
-      <w:proofErr w:type="spellEnd"/>
-      <w:r>
-        <w:rPr>
-          <w:rFonts w:ascii="Baskerville Old Face" w:eastAsiaTheme="minorEastAsia" w:hAnsi="Baskerville Old Face"/>
-        </w:rPr>
-        <w:t>. They attribute this to the heavy time-dependent variation in prices in this Contemporary art dataset (not shown here), which suggests past prices would not serve as meaningful anchors. We also replicated their discovery of relatively small time coefficients, particularly for Contemporary art. This indicates that the specific number of months between sales seems to not be a major influence in determining the current price of a work</w:t>
+        <w:t>We do find a weaker impact of the past residuals on current price in the case of Contemporary art, a result which is shared by Beggs &amp; Graddy. They attribute this to the heavy time-dependent variation in prices in this Contemporary art dataset (not shown here), which suggests past prices would not serve as meaningful anchors. We also replicated their discovery of relatively small time coefficients, particularly for Contemporary art. This indicates that the specific number of months between sales seems to not be a major influence in determining the current price of a work</w:t>
       </w:r>
       <w:r>
         <w:rPr>
@@ -1072,16 +828,8 @@
         <w:rPr>
           <w:rFonts w:ascii="Baskerville Old Face" w:eastAsiaTheme="minorEastAsia" w:hAnsi="Baskerville Old Face"/>
         </w:rPr>
-        <w:t xml:space="preserve"> and adj</w:t>
-      </w:r>
-      <w:proofErr w:type="spellStart"/>
-      <w:r>
-        <w:rPr>
-          <w:rFonts w:ascii="Baskerville Old Face" w:eastAsiaTheme="minorEastAsia" w:hAnsi="Baskerville Old Face"/>
-        </w:rPr>
-        <w:t>usted</w:t>
-      </w:r>
-      <w:proofErr w:type="spellEnd"/>
+        <w:t xml:space="preserve"> and adjusted</w:t>
+      </w:r>
       <m:oMath>
         <m:r>
           <w:rPr>
@@ -1137,28 +885,12 @@
         </w:rPr>
         <w:t xml:space="preserve">In addition to Impressionist and Contemporary art, we also ran </w:t>
       </w:r>
-      <w:proofErr w:type="spellStart"/>
-      <w:r>
-        <w:rPr>
-          <w:rFonts w:ascii="Baskerville Old Face" w:eastAsiaTheme="minorEastAsia" w:hAnsi="Baskerville Old Face"/>
-        </w:rPr>
-        <w:t>Beggs</w:t>
-      </w:r>
-      <w:proofErr w:type="spellEnd"/>
-      <w:r>
-        <w:rPr>
-          <w:rFonts w:ascii="Baskerville Old Face" w:eastAsiaTheme="minorEastAsia" w:hAnsi="Baskerville Old Face"/>
-        </w:rPr>
-        <w:t xml:space="preserve"> &amp; </w:t>
-      </w:r>
-      <w:proofErr w:type="spellStart"/>
-      <w:r>
-        <w:rPr>
-          <w:rFonts w:ascii="Baskerville Old Face" w:eastAsiaTheme="minorEastAsia" w:hAnsi="Baskerville Old Face"/>
-        </w:rPr>
-        <w:t>Graddy’s</w:t>
-      </w:r>
-      <w:proofErr w:type="spellEnd"/>
+      <w:r>
+        <w:rPr>
+          <w:rFonts w:ascii="Baskerville Old Face" w:eastAsiaTheme="minorEastAsia" w:hAnsi="Baskerville Old Face"/>
+        </w:rPr>
+        <w:t>Beggs &amp; Graddy’s</w:t>
+      </w:r>
       <w:r>
         <w:rPr>
           <w:rFonts w:ascii="Baskerville Old Face" w:eastAsiaTheme="minorEastAsia" w:hAnsi="Baskerville Old Face"/>
@@ -1646,21 +1378,7 @@
         <w:rPr>
           <w:rFonts w:ascii="Baskerville Old Face" w:eastAsiaTheme="minorEastAsia" w:hAnsi="Baskerville Old Face"/>
         </w:rPr>
-        <w:t xml:space="preserve"> to capture both the spread of hedonic differences as well as the magnitude of those diff</w:t>
-      </w:r>
-      <w:proofErr w:type="spellStart"/>
-      <w:r>
-        <w:rPr>
-          <w:rFonts w:ascii="Baskerville Old Face" w:eastAsiaTheme="minorEastAsia" w:hAnsi="Baskerville Old Face"/>
-        </w:rPr>
-        <w:t>erences</w:t>
-      </w:r>
-      <w:proofErr w:type="spellEnd"/>
-      <w:r>
-        <w:rPr>
-          <w:rFonts w:ascii="Baskerville Old Face" w:eastAsiaTheme="minorEastAsia" w:hAnsi="Baskerville Old Face"/>
-        </w:rPr>
-        <w:t>. Conversely, the variable</w:t>
+        <w:t xml:space="preserve"> to capture both the spread of hedonic differences as well as the magnitude of those differences. Conversely, the variable</w:t>
       </w:r>
       <m:oMath>
         <m:r>
@@ -1714,6 +1432,7 @@
         <w:ind w:firstLine="0"/>
         <w:rPr>
           <w:rFonts w:ascii="Baskerville Old Face" w:eastAsiaTheme="minorEastAsia" w:hAnsi="Baskerville Old Face"/>
+          <w:b/>
         </w:rPr>
       </w:pPr>
       <w:r>
@@ -1730,6 +1449,14 @@
         <w:lastRenderedPageBreak/>
         <w:t>Q1: SECOND MOMENT OF HEDONIC PRICE DIFFERENCES</w:t>
       </w:r>
+    </w:p>
+    <w:p>
+      <w:pPr>
+        <w:ind w:firstLine="0"/>
+        <w:rPr>
+          <w:rFonts w:ascii="Baskerville Old Face" w:eastAsiaTheme="minorEastAsia" w:hAnsi="Baskerville Old Face"/>
+        </w:rPr>
+      </w:pPr>
     </w:p>
     <w:p>
       <w:pPr>
@@ -2280,6 +2007,14 @@
     <w:p>
       <w:pPr>
         <w:spacing w:line="480" w:lineRule="auto"/>
+        <w:rPr>
+          <w:rFonts w:ascii="Baskerville Old Face" w:eastAsiaTheme="minorEastAsia" w:hAnsi="Baskerville Old Face"/>
+        </w:rPr>
+      </w:pPr>
+    </w:p>
+    <w:p>
+      <w:pPr>
+        <w:spacing w:line="480" w:lineRule="auto"/>
         <w:ind w:firstLine="0"/>
         <w:jc w:val="both"/>
         <w:rPr>
@@ -2598,6 +2333,7 @@
         <w:rPr>
           <w:rFonts w:ascii="Baskerville Old Face" w:eastAsiaTheme="minorEastAsia" w:hAnsi="Baskerville Old Face"/>
         </w:rPr>
+        <w:lastRenderedPageBreak/>
         <w:t>likely makes</w:t>
       </w:r>
       <w:r>
@@ -2682,14 +2418,7 @@
         <w:rPr>
           <w:rFonts w:ascii="Baskerville Old Face" w:eastAsiaTheme="minorEastAsia" w:hAnsi="Baskerville Old Face"/>
         </w:rPr>
-        <w:t xml:space="preserve">s hedonic </w:t>
-      </w:r>
-      <w:r>
-        <w:rPr>
-          <w:rFonts w:ascii="Baskerville Old Face" w:eastAsiaTheme="minorEastAsia" w:hAnsi="Baskerville Old Face"/>
-        </w:rPr>
-        <w:lastRenderedPageBreak/>
-        <w:t xml:space="preserve">value corresponds to </w:t>
+        <w:t xml:space="preserve">s hedonic value corresponds to </w:t>
       </w:r>
       <w:r>
         <w:rPr>
@@ -3474,21 +3203,7 @@
         <w:rPr>
           <w:rFonts w:ascii="Baskerville Old Face" w:eastAsiaTheme="minorEastAsia" w:hAnsi="Baskerville Old Face"/>
         </w:rPr>
-        <w:t>, .</w:t>
-      </w:r>
-      <w:proofErr w:type="spellStart"/>
-      <w:r>
-        <w:rPr>
-          <w:rFonts w:ascii="Baskerville Old Face" w:eastAsiaTheme="minorEastAsia" w:hAnsi="Baskerville Old Face"/>
-        </w:rPr>
-        <w:t>Rdata</w:t>
-      </w:r>
-      <w:proofErr w:type="spellEnd"/>
-      <w:r>
-        <w:rPr>
-          <w:rFonts w:ascii="Baskerville Old Face" w:eastAsiaTheme="minorEastAsia" w:hAnsi="Baskerville Old Face"/>
-        </w:rPr>
-        <w:t>, or regression</w:t>
+        <w:t>, .Rdata, or regression</w:t>
       </w:r>
       <w:r>
         <w:rPr>
@@ -3545,7 +3260,14 @@
         <w:rPr>
           <w:rFonts w:ascii="Baskerville Old Face" w:eastAsiaTheme="minorEastAsia" w:hAnsi="Baskerville Old Face"/>
         </w:rPr>
-        <w:t>From our interviews, we learned that buyers of art tend to be myopic, in that they do not tend to internalize the full range of historica</w:t>
+        <w:t xml:space="preserve">From our interviews, we learned that buyers of art tend to be </w:t>
+      </w:r>
+      <w:r>
+        <w:rPr>
+          <w:rFonts w:ascii="Baskerville Old Face" w:eastAsiaTheme="minorEastAsia" w:hAnsi="Baskerville Old Face"/>
+        </w:rPr>
+        <w:lastRenderedPageBreak/>
+        <w:t>myopic, in that they do not tend to internalize the full range of historica</w:t>
       </w:r>
       <w:r>
         <w:rPr>
@@ -3607,40 +3329,11 @@
         </w:rPr>
         <w:t xml:space="preserve">in </w:t>
       </w:r>
-      <w:proofErr w:type="spellStart"/>
-      <w:r>
-        <w:rPr>
-          <w:rFonts w:ascii="Baskerville Old Face" w:eastAsiaTheme="minorEastAsia" w:hAnsi="Baskerville Old Face"/>
-        </w:rPr>
-        <w:t>Beggs</w:t>
-      </w:r>
-      <w:proofErr w:type="spellEnd"/>
-      <w:r>
-        <w:rPr>
-          <w:rFonts w:ascii="Baskerville Old Face" w:eastAsiaTheme="minorEastAsia" w:hAnsi="Baskerville Old Face"/>
-        </w:rPr>
-        <w:t xml:space="preserve"> </w:t>
-      </w:r>
-      <w:r>
-        <w:rPr>
-          <w:rFonts w:ascii="Baskerville Old Face" w:eastAsiaTheme="minorEastAsia" w:hAnsi="Baskerville Old Face"/>
-        </w:rPr>
-        <w:lastRenderedPageBreak/>
-        <w:t xml:space="preserve">&amp; </w:t>
-      </w:r>
-      <w:proofErr w:type="spellStart"/>
-      <w:r>
-        <w:rPr>
-          <w:rFonts w:ascii="Baskerville Old Face" w:eastAsiaTheme="minorEastAsia" w:hAnsi="Baskerville Old Face"/>
-        </w:rPr>
-        <w:t>Graddy</w:t>
-      </w:r>
-      <w:proofErr w:type="spellEnd"/>
-      <w:r>
-        <w:rPr>
-          <w:rFonts w:ascii="Baskerville Old Face" w:eastAsiaTheme="minorEastAsia" w:hAnsi="Baskerville Old Face"/>
-        </w:rPr>
-        <w:t xml:space="preserve"> (2009), which </w:t>
+      <w:r>
+        <w:rPr>
+          <w:rFonts w:ascii="Baskerville Old Face" w:eastAsiaTheme="minorEastAsia" w:hAnsi="Baskerville Old Face"/>
+        </w:rPr>
+        <w:t xml:space="preserve">Beggs &amp; Graddy (2009), which </w:t>
       </w:r>
       <w:r>
         <w:rPr>
@@ -3855,6 +3548,7 @@
         <w:ind w:firstLine="0"/>
         <w:rPr>
           <w:rFonts w:ascii="Baskerville Old Face" w:eastAsiaTheme="minorEastAsia" w:hAnsi="Baskerville Old Face"/>
+          <w:b/>
         </w:rPr>
       </w:pPr>
       <w:r>
@@ -3865,6 +3559,15 @@
         <w:lastRenderedPageBreak/>
         <w:t>Q2: DOMAIN KNOWLEDGE</w:t>
       </w:r>
+    </w:p>
+    <w:p>
+      <w:pPr>
+        <w:spacing w:line="480" w:lineRule="auto"/>
+        <w:ind w:firstLine="0"/>
+        <w:rPr>
+          <w:rFonts w:ascii="Baskerville Old Face" w:eastAsiaTheme="minorEastAsia" w:hAnsi="Baskerville Old Face"/>
+        </w:rPr>
+      </w:pPr>
     </w:p>
     <w:p>
       <w:pPr>
@@ -4611,6 +4314,18 @@
       <w:pPr>
         <w:spacing w:line="480" w:lineRule="auto"/>
         <w:ind w:firstLine="0"/>
+        <w:jc w:val="center"/>
+        <w:rPr>
+          <w:rFonts w:ascii="Baskerville Old Face" w:eastAsiaTheme="minorEastAsia" w:hAnsi="Baskerville Old Face"/>
+        </w:rPr>
+      </w:pPr>
+      <w:bookmarkStart w:id="0" w:name="_GoBack"/>
+      <w:bookmarkEnd w:id="0"/>
+    </w:p>
+    <w:p>
+      <w:pPr>
+        <w:spacing w:line="480" w:lineRule="auto"/>
+        <w:ind w:firstLine="0"/>
         <w:jc w:val="both"/>
         <w:rPr>
           <w:rFonts w:ascii="Baskerville Old Face" w:eastAsiaTheme="minorEastAsia" w:hAnsi="Baskerville Old Face"/>
@@ -5113,14 +4828,12 @@
         </w:rPr>
         <w:t xml:space="preserve"> become</w:t>
       </w:r>
-      <w:proofErr w:type="spellStart"/>
       <w:r>
         <w:rPr>
           <w:rFonts w:ascii="Baskerville Old Face" w:eastAsiaTheme="minorEastAsia" w:hAnsi="Baskerville Old Face"/>
         </w:rPr>
         <w:t>s</w:t>
       </w:r>
-      <w:proofErr w:type="spellEnd"/>
       <w:r>
         <w:rPr>
           <w:rFonts w:ascii="Baskerville Old Face" w:eastAsiaTheme="minorEastAsia" w:hAnsi="Baskerville Old Face"/>
@@ -5857,7 +5570,14 @@
         <w:rPr>
           <w:rFonts w:ascii="Baskerville Old Face" w:eastAsiaTheme="minorEastAsia" w:hAnsi="Baskerville Old Face"/>
         </w:rPr>
-        <w:t>ontemporary art pieces</w:t>
+        <w:t xml:space="preserve">ontemporary art </w:t>
+      </w:r>
+      <w:r>
+        <w:rPr>
+          <w:rFonts w:ascii="Baskerville Old Face" w:eastAsiaTheme="minorEastAsia" w:hAnsi="Baskerville Old Face"/>
+        </w:rPr>
+        <w:lastRenderedPageBreak/>
+        <w:t>pieces</w:t>
       </w:r>
       <w:r>
         <w:rPr>
@@ -5969,14 +5689,7 @@
         <w:rPr>
           <w:rFonts w:ascii="Baskerville Old Face" w:eastAsiaTheme="minorEastAsia" w:hAnsi="Baskerville Old Face"/>
         </w:rPr>
-        <w:t xml:space="preserve"> is still comparatively </w:t>
-      </w:r>
-      <w:r>
-        <w:rPr>
-          <w:rFonts w:ascii="Baskerville Old Face" w:eastAsiaTheme="minorEastAsia" w:hAnsi="Baskerville Old Face"/>
-        </w:rPr>
-        <w:lastRenderedPageBreak/>
-        <w:t xml:space="preserve">stronger </w:t>
+        <w:t xml:space="preserve"> is still comparatively stronger </w:t>
       </w:r>
       <w:r>
         <w:rPr>
@@ -6621,21 +6334,7 @@
         <w:rPr>
           <w:rFonts w:ascii="Baskerville Old Face" w:eastAsiaTheme="minorEastAsia" w:hAnsi="Baskerville Old Face"/>
         </w:rPr>
-        <w:t xml:space="preserve">and </w:t>
-      </w:r>
-      <w:proofErr w:type="spellStart"/>
-      <w:r>
-        <w:rPr>
-          <w:rFonts w:ascii="Baskerville Old Face" w:eastAsiaTheme="minorEastAsia" w:hAnsi="Baskerville Old Face"/>
-        </w:rPr>
-        <w:t>Edvard</w:t>
-      </w:r>
-      <w:proofErr w:type="spellEnd"/>
-      <w:r>
-        <w:rPr>
-          <w:rFonts w:ascii="Baskerville Old Face" w:eastAsiaTheme="minorEastAsia" w:hAnsi="Baskerville Old Face"/>
-        </w:rPr>
-        <w:t xml:space="preserve"> Munc</w:t>
+        <w:t>and Edvard Munc</w:t>
       </w:r>
       <w:r>
         <w:rPr>
@@ -8205,21 +7904,7 @@
         <w:rPr>
           <w:rFonts w:ascii="Baskerville Old Face" w:eastAsiaTheme="minorEastAsia" w:hAnsi="Baskerville Old Face"/>
         </w:rPr>
-        <w:t xml:space="preserve"> case, the intercept is also much stronger and h</w:t>
-      </w:r>
-      <w:proofErr w:type="spellStart"/>
-      <w:r>
-        <w:rPr>
-          <w:rFonts w:ascii="Baskerville Old Face" w:eastAsiaTheme="minorEastAsia" w:hAnsi="Baskerville Old Face"/>
-        </w:rPr>
-        <w:t>ighly</w:t>
-      </w:r>
-      <w:proofErr w:type="spellEnd"/>
-      <w:r>
-        <w:rPr>
-          <w:rFonts w:ascii="Baskerville Old Face" w:eastAsiaTheme="minorEastAsia" w:hAnsi="Baskerville Old Face"/>
-        </w:rPr>
-        <w:t xml:space="preserve"> significant, compared to that </w:t>
+        <w:t xml:space="preserve"> case, the intercept is also much stronger and highly significant, compared to that </w:t>
       </w:r>
       <w:r>
         <w:rPr>
@@ -8555,21 +8240,7 @@
         <w:rPr>
           <w:rFonts w:ascii="Baskerville Old Face" w:eastAsiaTheme="minorEastAsia" w:hAnsi="Baskerville Old Face"/>
         </w:rPr>
-        <w:t xml:space="preserve">. Nevertheless, both artists pull in hefty sums: Toulouse-Lautrec’s work “Au Lit: Le </w:t>
-      </w:r>
-      <w:proofErr w:type="spellStart"/>
-      <w:r>
-        <w:rPr>
-          <w:rFonts w:ascii="Baskerville Old Face" w:eastAsiaTheme="minorEastAsia" w:hAnsi="Baskerville Old Face"/>
-        </w:rPr>
-        <w:t>Baiser</w:t>
-      </w:r>
-      <w:proofErr w:type="spellEnd"/>
-      <w:r>
-        <w:rPr>
-          <w:rFonts w:ascii="Baskerville Old Face" w:eastAsiaTheme="minorEastAsia" w:hAnsi="Baskerville Old Face"/>
-        </w:rPr>
-        <w:t>” fetched $16.3 million at Sotheby’s in early 2015</w:t>
+        <w:t>. Nevertheless, both artists pull in hefty sums: Toulouse-Lautrec’s work “Au Lit: Le Baiser” fetched $16.3 million at Sotheby’s in early 2015</w:t>
       </w:r>
       <w:r>
         <w:rPr>
@@ -8893,21 +8564,7 @@
           <w:rFonts w:ascii="Baskerville Old Face" w:eastAsiaTheme="minorEastAsia" w:hAnsi="Baskerville Old Face"/>
         </w:rPr>
         <w:lastRenderedPageBreak/>
-        <w:t>Lautrec are not p</w:t>
-      </w:r>
-      <w:proofErr w:type="spellStart"/>
-      <w:r>
-        <w:rPr>
-          <w:rFonts w:ascii="Baskerville Old Face" w:eastAsiaTheme="minorEastAsia" w:hAnsi="Baskerville Old Face"/>
-        </w:rPr>
-        <w:t>articularly</w:t>
-      </w:r>
-      <w:proofErr w:type="spellEnd"/>
-      <w:r>
-        <w:rPr>
-          <w:rFonts w:ascii="Baskerville Old Face" w:eastAsiaTheme="minorEastAsia" w:hAnsi="Baskerville Old Face"/>
-        </w:rPr>
-        <w:t xml:space="preserve"> close hedonic substitutes. That said,</w:t>
+        <w:t>Lautrec are not particularly close hedonic substitutes. That said,</w:t>
       </w:r>
       <m:oMath>
         <m:r>
@@ -9202,23 +8859,7 @@
         <w:footnoteRef/>
       </w:r>
       <w:r>
-        <w:t xml:space="preserve"> Impressionist price index in </w:t>
-      </w:r>
-      <w:proofErr w:type="spellStart"/>
-      <w:r>
-        <w:t>Beggs</w:t>
-      </w:r>
-      <w:proofErr w:type="spellEnd"/>
-      <w:r>
-        <w:t xml:space="preserve"> &amp; </w:t>
-      </w:r>
-      <w:proofErr w:type="spellStart"/>
-      <w:r>
-        <w:t>Graddy</w:t>
-      </w:r>
-      <w:proofErr w:type="spellEnd"/>
-      <w:r>
-        <w:t xml:space="preserve"> (2009)</w:t>
+        <w:t xml:space="preserve"> Impressionist price index in Beggs &amp; Graddy (2009)</w:t>
       </w:r>
     </w:p>
   </w:footnote>
@@ -10250,7 +9891,7 @@
 </file>
 
 <file path=customXml/itemProps1.xml><?xml version="1.0" encoding="utf-8"?>
-<ds:datastoreItem xmlns:ds="http://schemas.openxmlformats.org/officeDocument/2006/customXml" ds:itemID="{EA1E6303-2368-459E-8ED5-0A3834B46895}">
+<ds:datastoreItem xmlns:ds="http://schemas.openxmlformats.org/officeDocument/2006/customXml" ds:itemID="{86C1DB68-A5F4-4DF7-94C4-8F3A8A6B24AE}">
   <ds:schemaRefs>
     <ds:schemaRef ds:uri="http://schemas.openxmlformats.org/officeDocument/2006/bibliography"/>
   </ds:schemaRefs>

</xml_diff>